<commit_message>
bind database assignment and start c++
</commit_message>
<xml_diff>
--- a/Database/Assinment_1/Assignment126 (Procedure).docx
+++ b/Database/Assinment_1/Assignment126 (Procedure).docx
@@ -394,7 +394,6 @@
               </w:rPr>
               <w:t xml:space="preserve"> </w:t>
             </w:r>
-            <w:proofErr w:type="gramStart"/>
             <w:r>
               <w:rPr>
                 <w:rFonts w:ascii="Consolas" w:eastAsia="Times New Roman" w:hAnsi="Consolas" w:cs="Times New Roman"/>
@@ -413,18 +412,7 @@
                 <w:szCs w:val="21"/>
                 <w:lang w:val="en-US"/>
               </w:rPr>
-              <w:t xml:space="preserve">  (</w:t>
-            </w:r>
-            <w:proofErr w:type="gramEnd"/>
-            <w:r>
-              <w:rPr>
-                <w:rFonts w:ascii="Consolas" w:eastAsia="Times New Roman" w:hAnsi="Consolas" w:cs="Times New Roman"/>
-                <w:color w:val="CCCCCC"/>
-                <w:sz w:val="21"/>
-                <w:szCs w:val="21"/>
-                <w:lang w:val="en-US"/>
-              </w:rPr>
-              <w:t xml:space="preserve"> username </w:t>
+              <w:t xml:space="preserve">  ( username </w:t>
             </w:r>
             <w:r>
               <w:rPr>
@@ -790,29 +778,7 @@
                 <w:szCs w:val="21"/>
                 <w:lang w:val="en-US"/>
               </w:rPr>
-              <w:t xml:space="preserve"> </w:t>
-            </w:r>
-            <w:proofErr w:type="gramStart"/>
-            <w:r>
-              <w:rPr>
-                <w:rFonts w:ascii="Consolas" w:eastAsia="Times New Roman" w:hAnsi="Consolas" w:cs="Times New Roman"/>
-                <w:color w:val="CCCCCC"/>
-                <w:sz w:val="21"/>
-                <w:szCs w:val="21"/>
-                <w:lang w:val="en-US"/>
-              </w:rPr>
-              <w:t>( username</w:t>
-            </w:r>
-            <w:proofErr w:type="gramEnd"/>
-            <w:r>
-              <w:rPr>
-                <w:rFonts w:ascii="Consolas" w:eastAsia="Times New Roman" w:hAnsi="Consolas" w:cs="Times New Roman"/>
-                <w:color w:val="CCCCCC"/>
-                <w:sz w:val="21"/>
-                <w:szCs w:val="21"/>
-                <w:lang w:val="en-US"/>
-              </w:rPr>
-              <w:t xml:space="preserve"> </w:t>
+              <w:t xml:space="preserve"> ( username </w:t>
             </w:r>
             <w:r>
               <w:rPr>
@@ -1050,7 +1016,6 @@
               </w:rPr>
               <w:t xml:space="preserve"> </w:t>
             </w:r>
-            <w:proofErr w:type="gramStart"/>
             <w:r>
               <w:rPr>
                 <w:rFonts w:ascii="Consolas" w:eastAsia="Times New Roman" w:hAnsi="Consolas" w:cs="Times New Roman"/>
@@ -1069,18 +1034,7 @@
                 <w:szCs w:val="21"/>
                 <w:lang w:val="en-US"/>
               </w:rPr>
-              <w:t>(</w:t>
-            </w:r>
-            <w:proofErr w:type="gramEnd"/>
-            <w:r>
-              <w:rPr>
-                <w:rFonts w:ascii="Consolas" w:eastAsia="Times New Roman" w:hAnsi="Consolas" w:cs="Times New Roman"/>
-                <w:color w:val="CCCCCC"/>
-                <w:sz w:val="21"/>
-                <w:szCs w:val="21"/>
-                <w:lang w:val="en-US"/>
-              </w:rPr>
-              <w:t xml:space="preserve">username, </w:t>
+              <w:t xml:space="preserve">(username, </w:t>
             </w:r>
             <w:r>
               <w:rPr>
@@ -1314,27 +1268,15 @@
                 <w:lang w:val="en-US"/>
               </w:rPr>
             </w:pPr>
-            <w:proofErr w:type="gramStart"/>
-            <w:r>
-              <w:rPr>
-                <w:rFonts w:ascii="Consolas" w:eastAsia="Times New Roman" w:hAnsi="Consolas" w:cs="Times New Roman"/>
-                <w:color w:val="CCCCCC"/>
-                <w:sz w:val="21"/>
-                <w:szCs w:val="21"/>
-                <w:lang w:val="en-US"/>
-              </w:rPr>
-              <w:t>delimiter ;</w:t>
-            </w:r>
-            <w:proofErr w:type="gramEnd"/>
-            <w:r>
-              <w:rPr>
-                <w:rFonts w:ascii="Consolas" w:eastAsia="Times New Roman" w:hAnsi="Consolas" w:cs="Times New Roman"/>
-                <w:color w:val="CCCCCC"/>
-                <w:sz w:val="21"/>
-                <w:szCs w:val="21"/>
-                <w:lang w:val="en-US"/>
-              </w:rPr>
-              <w:t xml:space="preserve">    </w:t>
+            <w:r>
+              <w:rPr>
+                <w:rFonts w:ascii="Consolas" w:eastAsia="Times New Roman" w:hAnsi="Consolas" w:cs="Times New Roman"/>
+                <w:color w:val="CCCCCC"/>
+                <w:sz w:val="21"/>
+                <w:szCs w:val="21"/>
+                <w:lang w:val="en-US"/>
+              </w:rPr>
+              <w:t>delimiter ;    </w:t>
             </w:r>
           </w:p>
           <w:p>
@@ -1612,7 +1554,7 @@
           <w:p>
             <w:pPr>
               <w:shd w:val="clear" w:color="auto" w:fill="1F1F1F"/>
-              <w:spacing w:after="0" w:line="285" w:lineRule="atLeast"/>
+              <w:spacing w:line="285" w:lineRule="atLeast"/>
               <w:rPr>
                 <w:rFonts w:ascii="Consolas" w:eastAsia="Times New Roman" w:hAnsi="Consolas" w:cs="Times New Roman"/>
                 <w:color w:val="CCCCCC"/>
@@ -1731,39 +1673,17 @@
                 <w:szCs w:val="21"/>
                 <w:lang w:val="en-US"/>
               </w:rPr>
-              <w:t xml:space="preserve">primary </w:t>
-            </w:r>
-            <w:proofErr w:type="gramStart"/>
-            <w:r>
-              <w:rPr>
-                <w:rFonts w:ascii="Consolas" w:eastAsia="Times New Roman" w:hAnsi="Consolas" w:cs="Times New Roman"/>
-                <w:color w:val="569CD6"/>
-                <w:sz w:val="21"/>
-                <w:szCs w:val="21"/>
-                <w:lang w:val="en-US"/>
-              </w:rPr>
-              <w:t>key</w:t>
-            </w:r>
-            <w:r>
-              <w:rPr>
-                <w:rFonts w:ascii="Consolas" w:eastAsia="Times New Roman" w:hAnsi="Consolas" w:cs="Times New Roman"/>
-                <w:color w:val="CCCCCC"/>
-                <w:sz w:val="21"/>
-                <w:szCs w:val="21"/>
-                <w:lang w:val="en-US"/>
-              </w:rPr>
-              <w:t xml:space="preserve"> ,</w:t>
-            </w:r>
-            <w:proofErr w:type="gramEnd"/>
-            <w:r>
-              <w:rPr>
-                <w:rFonts w:ascii="Consolas" w:eastAsia="Times New Roman" w:hAnsi="Consolas" w:cs="Times New Roman"/>
-                <w:color w:val="CCCCCC"/>
-                <w:sz w:val="21"/>
-                <w:szCs w:val="21"/>
-                <w:lang w:val="en-US"/>
-              </w:rPr>
-              <w:t xml:space="preserve"> </w:t>
+              <w:t>primary key</w:t>
+            </w:r>
+            <w:r>
+              <w:rPr>
+                <w:rFonts w:ascii="Consolas" w:eastAsia="Times New Roman" w:hAnsi="Consolas" w:cs="Times New Roman"/>
+                <w:color w:val="CCCCCC"/>
+                <w:sz w:val="21"/>
+                <w:szCs w:val="21"/>
+                <w:lang w:val="en-US"/>
+              </w:rPr>
+              <w:t xml:space="preserve"> , </w:t>
             </w:r>
             <w:proofErr w:type="spellStart"/>
             <w:r>
@@ -2143,18 +2063,7 @@
                 <w:szCs w:val="21"/>
                 <w:lang w:val="en-US"/>
               </w:rPr>
-              <w:t xml:space="preserve"> </w:t>
-            </w:r>
-            <w:proofErr w:type="gramStart"/>
-            <w:r>
-              <w:rPr>
-                <w:rFonts w:ascii="Consolas" w:eastAsia="Times New Roman" w:hAnsi="Consolas" w:cs="Times New Roman"/>
-                <w:color w:val="CCCCCC"/>
-                <w:sz w:val="21"/>
-                <w:szCs w:val="21"/>
-                <w:lang w:val="en-US"/>
-              </w:rPr>
-              <w:t xml:space="preserve">( </w:t>
+              <w:t xml:space="preserve"> ( </w:t>
             </w:r>
             <w:r>
               <w:rPr>
@@ -2166,7 +2075,6 @@
               </w:rPr>
               <w:t>in</w:t>
             </w:r>
-            <w:proofErr w:type="gramEnd"/>
             <w:r>
               <w:rPr>
                 <w:rFonts w:ascii="Consolas" w:eastAsia="Times New Roman" w:hAnsi="Consolas" w:cs="Times New Roman"/>
@@ -2337,7 +2245,6 @@
               </w:rPr>
               <w:t xml:space="preserve"> </w:t>
             </w:r>
-            <w:proofErr w:type="gramStart"/>
             <w:r>
               <w:rPr>
                 <w:rFonts w:ascii="Consolas" w:eastAsia="Times New Roman" w:hAnsi="Consolas" w:cs="Times New Roman"/>
@@ -2358,7 +2265,6 @@
               </w:rPr>
               <w:t>(</w:t>
             </w:r>
-            <w:proofErr w:type="gramEnd"/>
             <w:r>
               <w:rPr>
                 <w:rFonts w:ascii="Consolas" w:eastAsia="Times New Roman" w:hAnsi="Consolas" w:cs="Times New Roman"/>
@@ -2444,7 +2350,6 @@
               </w:rPr>
               <w:t xml:space="preserve"> </w:t>
             </w:r>
-            <w:proofErr w:type="gramStart"/>
             <w:r>
               <w:rPr>
                 <w:rFonts w:ascii="Consolas" w:eastAsia="Times New Roman" w:hAnsi="Consolas" w:cs="Times New Roman"/>
@@ -2465,7 +2370,6 @@
               </w:rPr>
               <w:t>(</w:t>
             </w:r>
-            <w:proofErr w:type="gramEnd"/>
             <w:r>
               <w:rPr>
                 <w:rFonts w:ascii="Consolas" w:eastAsia="Times New Roman" w:hAnsi="Consolas" w:cs="Times New Roman"/>
@@ -3129,7 +3033,6 @@
               </w:rPr>
               <w:t xml:space="preserve">) </w:t>
             </w:r>
-            <w:proofErr w:type="gramStart"/>
             <w:r>
               <w:rPr>
                 <w:rFonts w:ascii="Consolas" w:eastAsia="Times New Roman" w:hAnsi="Consolas" w:cs="Times New Roman"/>
@@ -3148,18 +3051,7 @@
                 <w:szCs w:val="21"/>
                 <w:lang w:val="en-US"/>
               </w:rPr>
-              <w:t>(</w:t>
-            </w:r>
-            <w:proofErr w:type="gramEnd"/>
-            <w:r>
-              <w:rPr>
-                <w:rFonts w:ascii="Consolas" w:eastAsia="Times New Roman" w:hAnsi="Consolas" w:cs="Times New Roman"/>
-                <w:color w:val="CCCCCC"/>
-                <w:sz w:val="21"/>
-                <w:szCs w:val="21"/>
-                <w:lang w:val="en-US"/>
-              </w:rPr>
-              <w:t>(</w:t>
+              <w:t>((</w:t>
             </w:r>
             <w:r>
               <w:rPr>
@@ -3468,7 +3360,6 @@
                 <w:lang w:val="en-US"/>
               </w:rPr>
             </w:pPr>
-            <w:proofErr w:type="gramStart"/>
             <w:r>
               <w:rPr>
                 <w:rFonts w:ascii="Consolas" w:eastAsia="Times New Roman" w:hAnsi="Consolas" w:cs="Times New Roman"/>
@@ -3479,7 +3370,6 @@
               </w:rPr>
               <w:t>delimiter ;</w:t>
             </w:r>
-            <w:proofErr w:type="gramEnd"/>
           </w:p>
           <w:p>
             <w:pPr>
@@ -3536,7 +3426,6 @@
               </w:rPr>
               <w:t xml:space="preserve">Write a </w:t>
             </w:r>
-            <w:proofErr w:type="gramStart"/>
             <w:r>
               <w:rPr>
                 <w:rFonts w:cstheme="minorHAnsi"/>
@@ -3551,16 +3440,7 @@
                 <w:sz w:val="20"/>
                 <w:szCs w:val="20"/>
               </w:rPr>
-              <w:t>(</w:t>
-            </w:r>
-            <w:proofErr w:type="gramEnd"/>
-            <w:r>
-              <w:rPr>
-                <w:rFonts w:cstheme="minorHAnsi"/>
-                <w:sz w:val="20"/>
-                <w:szCs w:val="20"/>
-              </w:rPr>
-              <w:t>name</w:t>
+              <w:t>(name</w:t>
             </w:r>
             <w:r>
               <w:rPr>
@@ -3785,7 +3665,7 @@
           <w:p>
             <w:pPr>
               <w:shd w:val="clear" w:color="auto" w:fill="1F1F1F"/>
-              <w:spacing w:after="0" w:line="285" w:lineRule="atLeast"/>
+              <w:spacing w:line="285" w:lineRule="atLeast"/>
               <w:rPr>
                 <w:rFonts w:ascii="Consolas" w:eastAsia="Times New Roman" w:hAnsi="Consolas" w:cs="Times New Roman"/>
                 <w:color w:val="CCCCCC"/>
@@ -3875,7 +3755,6 @@
               <w:t xml:space="preserve"> </w:t>
             </w:r>
             <w:proofErr w:type="spellStart"/>
-            <w:proofErr w:type="gramStart"/>
             <w:r>
               <w:rPr>
                 <w:rFonts w:ascii="Consolas" w:eastAsia="Times New Roman" w:hAnsi="Consolas" w:cs="Times New Roman"/>
@@ -3897,7 +3776,6 @@
               </w:rPr>
               <w:t xml:space="preserve"> ;</w:t>
             </w:r>
-            <w:proofErr w:type="gramEnd"/>
           </w:p>
           <w:p>
             <w:pPr>
@@ -4026,7 +3904,6 @@
               </w:rPr>
               <w:t xml:space="preserve"> id </w:t>
             </w:r>
-            <w:proofErr w:type="gramStart"/>
             <w:r>
               <w:rPr>
                 <w:rFonts w:ascii="Consolas" w:eastAsia="Times New Roman" w:hAnsi="Consolas" w:cs="Times New Roman"/>
@@ -4047,7 +3924,6 @@
               </w:rPr>
               <w:t xml:space="preserve"> )</w:t>
             </w:r>
-            <w:proofErr w:type="gramEnd"/>
           </w:p>
           <w:p>
             <w:pPr>
@@ -4283,7 +4159,6 @@
               </w:rPr>
               <w:t xml:space="preserve">    </w:t>
             </w:r>
-            <w:proofErr w:type="gramStart"/>
             <w:r>
               <w:rPr>
                 <w:rFonts w:ascii="Consolas" w:eastAsia="Times New Roman" w:hAnsi="Consolas" w:cs="Times New Roman"/>
@@ -4304,7 +4179,6 @@
               </w:rPr>
               <w:t xml:space="preserve">  s.</w:t>
             </w:r>
-            <w:proofErr w:type="gramEnd"/>
             <w:r>
               <w:rPr>
                 <w:rFonts w:ascii="Consolas" w:eastAsia="Times New Roman" w:hAnsi="Consolas" w:cs="Times New Roman"/>
@@ -4654,7 +4528,6 @@
                 <w:lang w:val="en-US"/>
               </w:rPr>
             </w:pPr>
-            <w:proofErr w:type="gramStart"/>
             <w:r>
               <w:rPr>
                 <w:rFonts w:ascii="Consolas" w:eastAsia="Times New Roman" w:hAnsi="Consolas" w:cs="Times New Roman"/>
@@ -4665,7 +4538,6 @@
               </w:rPr>
               <w:t>delimiter ;</w:t>
             </w:r>
-            <w:proofErr w:type="gramEnd"/>
           </w:p>
           <w:p>
             <w:pPr>
@@ -4773,7 +4645,6 @@
               <w:t xml:space="preserve"> </w:t>
             </w:r>
             <w:proofErr w:type="spellStart"/>
-            <w:proofErr w:type="gramStart"/>
             <w:r>
               <w:rPr>
                 <w:rFonts w:ascii="Consolas" w:eastAsia="Times New Roman" w:hAnsi="Consolas" w:cs="Times New Roman"/>
@@ -4795,7 +4666,6 @@
               </w:rPr>
               <w:t xml:space="preserve"> ;</w:t>
             </w:r>
-            <w:proofErr w:type="gramEnd"/>
           </w:p>
           <w:p>
             <w:pPr>
@@ -5123,6 +4993,7 @@
           </w:tcPr>
           <w:p>
             <w:pPr>
+              <w:spacing w:after="0" w:line="240" w:lineRule="auto"/>
               <w:ind w:left="454"/>
               <w:rPr>
                 <w:rFonts w:ascii="Palatino Linotype" w:hAnsi="Palatino Linotype" w:cstheme="minorHAnsi"/>
@@ -5130,6 +5001,482 @@
                 <w:sz w:val="20"/>
               </w:rPr>
             </w:pPr>
+            <w:r>
+              <w:rPr>
+                <w:rFonts w:ascii="Palatino Linotype" w:hAnsi="Palatino Linotype" w:cstheme="minorHAnsi"/>
+                <w:color w:val="5B9BD5" w:themeColor="accent1"/>
+                <w:sz w:val="20"/>
+              </w:rPr>
+              <w:t xml:space="preserve">drop procedure if exists </w:t>
+            </w:r>
+            <w:proofErr w:type="spellStart"/>
+            <w:r>
+              <w:rPr>
+                <w:rFonts w:ascii="Palatino Linotype" w:hAnsi="Palatino Linotype" w:cstheme="minorHAnsi"/>
+                <w:color w:val="5B9BD5" w:themeColor="accent1"/>
+                <w:sz w:val="20"/>
+              </w:rPr>
+              <w:t>addstudent</w:t>
+            </w:r>
+            <w:proofErr w:type="spellEnd"/>
+            <w:r>
+              <w:rPr>
+                <w:rFonts w:ascii="Palatino Linotype" w:hAnsi="Palatino Linotype" w:cstheme="minorHAnsi"/>
+                <w:color w:val="5B9BD5" w:themeColor="accent1"/>
+                <w:sz w:val="20"/>
+              </w:rPr>
+              <w:t>;</w:t>
+            </w:r>
+          </w:p>
+          <w:p>
+            <w:pPr>
+              <w:spacing w:after="0" w:line="240" w:lineRule="auto"/>
+              <w:ind w:left="454"/>
+              <w:rPr>
+                <w:rFonts w:ascii="Palatino Linotype" w:hAnsi="Palatino Linotype" w:cstheme="minorHAnsi"/>
+                <w:color w:val="5B9BD5" w:themeColor="accent1"/>
+                <w:sz w:val="20"/>
+              </w:rPr>
+            </w:pPr>
+            <w:r>
+              <w:rPr>
+                <w:rFonts w:ascii="Palatino Linotype" w:hAnsi="Palatino Linotype" w:cstheme="minorHAnsi"/>
+                <w:color w:val="5B9BD5" w:themeColor="accent1"/>
+                <w:sz w:val="20"/>
+              </w:rPr>
+              <w:t>delimiter $</w:t>
+            </w:r>
+          </w:p>
+          <w:p>
+            <w:pPr>
+              <w:spacing w:after="0" w:line="240" w:lineRule="auto"/>
+              <w:ind w:left="454"/>
+              <w:rPr>
+                <w:rFonts w:ascii="Palatino Linotype" w:hAnsi="Palatino Linotype" w:cstheme="minorHAnsi"/>
+                <w:color w:val="5B9BD5" w:themeColor="accent1"/>
+                <w:sz w:val="20"/>
+              </w:rPr>
+            </w:pPr>
+            <w:r>
+              <w:rPr>
+                <w:rFonts w:ascii="Palatino Linotype" w:hAnsi="Palatino Linotype" w:cstheme="minorHAnsi"/>
+                <w:color w:val="5B9BD5" w:themeColor="accent1"/>
+                <w:sz w:val="20"/>
+              </w:rPr>
+              <w:t xml:space="preserve">create procedure </w:t>
+            </w:r>
+            <w:proofErr w:type="spellStart"/>
+            <w:r>
+              <w:rPr>
+                <w:rFonts w:ascii="Palatino Linotype" w:hAnsi="Palatino Linotype" w:cstheme="minorHAnsi"/>
+                <w:color w:val="5B9BD5" w:themeColor="accent1"/>
+                <w:sz w:val="20"/>
+              </w:rPr>
+              <w:t>addstudent</w:t>
+            </w:r>
+            <w:proofErr w:type="spellEnd"/>
+            <w:r>
+              <w:rPr>
+                <w:rFonts w:ascii="Palatino Linotype" w:hAnsi="Palatino Linotype" w:cstheme="minorHAnsi"/>
+                <w:color w:val="5B9BD5" w:themeColor="accent1"/>
+                <w:sz w:val="20"/>
+              </w:rPr>
+              <w:t xml:space="preserve">( </w:t>
+            </w:r>
+            <w:proofErr w:type="spellStart"/>
+            <w:r>
+              <w:rPr>
+                <w:rFonts w:ascii="Palatino Linotype" w:hAnsi="Palatino Linotype" w:cstheme="minorHAnsi"/>
+                <w:color w:val="5B9BD5" w:themeColor="accent1"/>
+                <w:sz w:val="20"/>
+              </w:rPr>
+              <w:t>sid</w:t>
+            </w:r>
+            <w:proofErr w:type="spellEnd"/>
+            <w:r>
+              <w:rPr>
+                <w:rFonts w:ascii="Palatino Linotype" w:hAnsi="Palatino Linotype" w:cstheme="minorHAnsi"/>
+                <w:color w:val="5B9BD5" w:themeColor="accent1"/>
+                <w:sz w:val="20"/>
+              </w:rPr>
+              <w:t xml:space="preserve"> int,  </w:t>
+            </w:r>
+            <w:proofErr w:type="spellStart"/>
+            <w:r>
+              <w:rPr>
+                <w:rFonts w:ascii="Palatino Linotype" w:hAnsi="Palatino Linotype" w:cstheme="minorHAnsi"/>
+                <w:color w:val="5B9BD5" w:themeColor="accent1"/>
+                <w:sz w:val="20"/>
+              </w:rPr>
+              <w:t>namefirst</w:t>
+            </w:r>
+            <w:proofErr w:type="spellEnd"/>
+            <w:r>
+              <w:rPr>
+                <w:rFonts w:ascii="Palatino Linotype" w:hAnsi="Palatino Linotype" w:cstheme="minorHAnsi"/>
+                <w:color w:val="5B9BD5" w:themeColor="accent1"/>
+                <w:sz w:val="20"/>
+              </w:rPr>
+              <w:t xml:space="preserve"> varchar(80),</w:t>
+            </w:r>
+            <w:proofErr w:type="spellStart"/>
+            <w:r>
+              <w:rPr>
+                <w:rFonts w:ascii="Palatino Linotype" w:hAnsi="Palatino Linotype" w:cstheme="minorHAnsi"/>
+                <w:color w:val="5B9BD5" w:themeColor="accent1"/>
+                <w:sz w:val="20"/>
+              </w:rPr>
+              <w:t>namelast</w:t>
+            </w:r>
+            <w:proofErr w:type="spellEnd"/>
+            <w:r>
+              <w:rPr>
+                <w:rFonts w:ascii="Palatino Linotype" w:hAnsi="Palatino Linotype" w:cstheme="minorHAnsi"/>
+                <w:color w:val="5B9BD5" w:themeColor="accent1"/>
+                <w:sz w:val="20"/>
+              </w:rPr>
+              <w:t xml:space="preserve"> varchar(80), DOB date, </w:t>
+            </w:r>
+            <w:proofErr w:type="spellStart"/>
+            <w:r>
+              <w:rPr>
+                <w:rFonts w:ascii="Palatino Linotype" w:hAnsi="Palatino Linotype" w:cstheme="minorHAnsi"/>
+                <w:color w:val="5B9BD5" w:themeColor="accent1"/>
+                <w:sz w:val="20"/>
+              </w:rPr>
+              <w:t>emailID</w:t>
+            </w:r>
+            <w:proofErr w:type="spellEnd"/>
+            <w:r>
+              <w:rPr>
+                <w:rFonts w:ascii="Palatino Linotype" w:hAnsi="Palatino Linotype" w:cstheme="minorHAnsi"/>
+                <w:color w:val="5B9BD5" w:themeColor="accent1"/>
+                <w:sz w:val="20"/>
+              </w:rPr>
+              <w:t xml:space="preserve"> varchar(40),  </w:t>
+            </w:r>
+            <w:proofErr w:type="spellStart"/>
+            <w:r>
+              <w:rPr>
+                <w:rFonts w:ascii="Palatino Linotype" w:hAnsi="Palatino Linotype" w:cstheme="minorHAnsi"/>
+                <w:color w:val="5B9BD5" w:themeColor="accent1"/>
+                <w:sz w:val="20"/>
+              </w:rPr>
+              <w:t>num</w:t>
+            </w:r>
+            <w:proofErr w:type="spellEnd"/>
+            <w:r>
+              <w:rPr>
+                <w:rFonts w:ascii="Palatino Linotype" w:hAnsi="Palatino Linotype" w:cstheme="minorHAnsi"/>
+                <w:color w:val="5B9BD5" w:themeColor="accent1"/>
+                <w:sz w:val="20"/>
+              </w:rPr>
+              <w:t xml:space="preserve"> varchar(10), </w:t>
+            </w:r>
+            <w:proofErr w:type="spellStart"/>
+            <w:r>
+              <w:rPr>
+                <w:rFonts w:ascii="Palatino Linotype" w:hAnsi="Palatino Linotype" w:cstheme="minorHAnsi"/>
+                <w:color w:val="5B9BD5" w:themeColor="accent1"/>
+                <w:sz w:val="20"/>
+              </w:rPr>
+              <w:t>isactive</w:t>
+            </w:r>
+            <w:proofErr w:type="spellEnd"/>
+            <w:r>
+              <w:rPr>
+                <w:rFonts w:ascii="Palatino Linotype" w:hAnsi="Palatino Linotype" w:cstheme="minorHAnsi"/>
+                <w:color w:val="5B9BD5" w:themeColor="accent1"/>
+                <w:sz w:val="20"/>
+              </w:rPr>
+              <w:t xml:space="preserve"> </w:t>
+            </w:r>
+            <w:proofErr w:type="spellStart"/>
+            <w:r>
+              <w:rPr>
+                <w:rFonts w:ascii="Palatino Linotype" w:hAnsi="Palatino Linotype" w:cstheme="minorHAnsi"/>
+                <w:color w:val="5B9BD5" w:themeColor="accent1"/>
+                <w:sz w:val="20"/>
+              </w:rPr>
+              <w:t>boolean</w:t>
+            </w:r>
+            <w:proofErr w:type="spellEnd"/>
+            <w:r>
+              <w:rPr>
+                <w:rFonts w:ascii="Palatino Linotype" w:hAnsi="Palatino Linotype" w:cstheme="minorHAnsi"/>
+                <w:color w:val="5B9BD5" w:themeColor="accent1"/>
+                <w:sz w:val="20"/>
+              </w:rPr>
+              <w:t xml:space="preserve"> ,  address varchar(40))</w:t>
+            </w:r>
+          </w:p>
+          <w:p>
+            <w:pPr>
+              <w:spacing w:after="0" w:line="240" w:lineRule="auto"/>
+              <w:ind w:left="454"/>
+              <w:rPr>
+                <w:rFonts w:ascii="Palatino Linotype" w:hAnsi="Palatino Linotype" w:cstheme="minorHAnsi"/>
+                <w:color w:val="5B9BD5" w:themeColor="accent1"/>
+                <w:sz w:val="20"/>
+              </w:rPr>
+            </w:pPr>
+            <w:r>
+              <w:rPr>
+                <w:rFonts w:ascii="Palatino Linotype" w:hAnsi="Palatino Linotype" w:cstheme="minorHAnsi"/>
+                <w:color w:val="5B9BD5" w:themeColor="accent1"/>
+                <w:sz w:val="20"/>
+              </w:rPr>
+              <w:t>Begin</w:t>
+            </w:r>
+          </w:p>
+          <w:p>
+            <w:pPr>
+              <w:spacing w:after="0" w:line="240" w:lineRule="auto"/>
+              <w:ind w:left="454"/>
+              <w:rPr>
+                <w:rFonts w:ascii="Palatino Linotype" w:hAnsi="Palatino Linotype" w:cstheme="minorHAnsi"/>
+                <w:color w:val="5B9BD5" w:themeColor="accent1"/>
+                <w:sz w:val="20"/>
+              </w:rPr>
+            </w:pPr>
+            <w:r>
+              <w:rPr>
+                <w:rFonts w:ascii="Palatino Linotype" w:hAnsi="Palatino Linotype" w:cstheme="minorHAnsi"/>
+                <w:color w:val="5B9BD5" w:themeColor="accent1"/>
+                <w:sz w:val="20"/>
+              </w:rPr>
+              <w:tab/>
+            </w:r>
+            <w:r>
+              <w:rPr>
+                <w:rFonts w:ascii="Palatino Linotype" w:hAnsi="Palatino Linotype" w:cstheme="minorHAnsi"/>
+                <w:color w:val="5B9BD5" w:themeColor="accent1"/>
+                <w:sz w:val="20"/>
+              </w:rPr>
+              <w:tab/>
+              <w:t>insert into student values(</w:t>
+            </w:r>
+            <w:proofErr w:type="spellStart"/>
+            <w:r>
+              <w:rPr>
+                <w:rFonts w:ascii="Palatino Linotype" w:hAnsi="Palatino Linotype" w:cstheme="minorHAnsi"/>
+                <w:color w:val="5B9BD5" w:themeColor="accent1"/>
+                <w:sz w:val="20"/>
+              </w:rPr>
+              <w:t>sid,namefirst,namelast,dob,emailId</w:t>
+            </w:r>
+            <w:proofErr w:type="spellEnd"/>
+            <w:r>
+              <w:rPr>
+                <w:rFonts w:ascii="Palatino Linotype" w:hAnsi="Palatino Linotype" w:cstheme="minorHAnsi"/>
+                <w:color w:val="5B9BD5" w:themeColor="accent1"/>
+                <w:sz w:val="20"/>
+              </w:rPr>
+              <w:t>);</w:t>
+            </w:r>
+          </w:p>
+          <w:p>
+            <w:pPr>
+              <w:spacing w:after="0" w:line="240" w:lineRule="auto"/>
+              <w:ind w:left="454"/>
+              <w:rPr>
+                <w:rFonts w:ascii="Palatino Linotype" w:hAnsi="Palatino Linotype" w:cstheme="minorHAnsi"/>
+                <w:color w:val="5B9BD5" w:themeColor="accent1"/>
+                <w:sz w:val="20"/>
+              </w:rPr>
+            </w:pPr>
+            <w:r>
+              <w:rPr>
+                <w:rFonts w:ascii="Palatino Linotype" w:hAnsi="Palatino Linotype" w:cstheme="minorHAnsi"/>
+                <w:color w:val="5B9BD5" w:themeColor="accent1"/>
+                <w:sz w:val="20"/>
+              </w:rPr>
+              <w:t xml:space="preserve">        </w:t>
+            </w:r>
+          </w:p>
+          <w:p>
+            <w:pPr>
+              <w:spacing w:after="0" w:line="240" w:lineRule="auto"/>
+              <w:ind w:left="454"/>
+              <w:rPr>
+                <w:rFonts w:ascii="Palatino Linotype" w:hAnsi="Palatino Linotype" w:cstheme="minorHAnsi"/>
+                <w:color w:val="5B9BD5" w:themeColor="accent1"/>
+                <w:sz w:val="20"/>
+              </w:rPr>
+            </w:pPr>
+            <w:r>
+              <w:rPr>
+                <w:rFonts w:ascii="Palatino Linotype" w:hAnsi="Palatino Linotype" w:cstheme="minorHAnsi"/>
+                <w:color w:val="5B9BD5" w:themeColor="accent1"/>
+                <w:sz w:val="20"/>
+              </w:rPr>
+              <w:t xml:space="preserve">        insert into </w:t>
+            </w:r>
+            <w:proofErr w:type="spellStart"/>
+            <w:r>
+              <w:rPr>
+                <w:rFonts w:ascii="Palatino Linotype" w:hAnsi="Palatino Linotype" w:cstheme="minorHAnsi"/>
+                <w:color w:val="5B9BD5" w:themeColor="accent1"/>
+                <w:sz w:val="20"/>
+              </w:rPr>
+              <w:t>student_phone</w:t>
+            </w:r>
+            <w:proofErr w:type="spellEnd"/>
+            <w:r>
+              <w:rPr>
+                <w:rFonts w:ascii="Palatino Linotype" w:hAnsi="Palatino Linotype" w:cstheme="minorHAnsi"/>
+                <w:color w:val="5B9BD5" w:themeColor="accent1"/>
+                <w:sz w:val="20"/>
+              </w:rPr>
+              <w:t xml:space="preserve"> values(42, </w:t>
+            </w:r>
+            <w:proofErr w:type="spellStart"/>
+            <w:r>
+              <w:rPr>
+                <w:rFonts w:ascii="Palatino Linotype" w:hAnsi="Palatino Linotype" w:cstheme="minorHAnsi"/>
+                <w:color w:val="5B9BD5" w:themeColor="accent1"/>
+                <w:sz w:val="20"/>
+              </w:rPr>
+              <w:t>sid</w:t>
+            </w:r>
+            <w:proofErr w:type="spellEnd"/>
+            <w:r>
+              <w:rPr>
+                <w:rFonts w:ascii="Palatino Linotype" w:hAnsi="Palatino Linotype" w:cstheme="minorHAnsi"/>
+                <w:color w:val="5B9BD5" w:themeColor="accent1"/>
+                <w:sz w:val="20"/>
+              </w:rPr>
+              <w:t xml:space="preserve">, </w:t>
+            </w:r>
+            <w:proofErr w:type="spellStart"/>
+            <w:r>
+              <w:rPr>
+                <w:rFonts w:ascii="Palatino Linotype" w:hAnsi="Palatino Linotype" w:cstheme="minorHAnsi"/>
+                <w:color w:val="5B9BD5" w:themeColor="accent1"/>
+                <w:sz w:val="20"/>
+              </w:rPr>
+              <w:t>num,isactive</w:t>
+            </w:r>
+            <w:proofErr w:type="spellEnd"/>
+            <w:r>
+              <w:rPr>
+                <w:rFonts w:ascii="Palatino Linotype" w:hAnsi="Palatino Linotype" w:cstheme="minorHAnsi"/>
+                <w:color w:val="5B9BD5" w:themeColor="accent1"/>
+                <w:sz w:val="20"/>
+              </w:rPr>
+              <w:t xml:space="preserve"> );</w:t>
+            </w:r>
+          </w:p>
+          <w:p>
+            <w:pPr>
+              <w:spacing w:after="0" w:line="240" w:lineRule="auto"/>
+              <w:ind w:left="454"/>
+              <w:rPr>
+                <w:rFonts w:ascii="Palatino Linotype" w:hAnsi="Palatino Linotype" w:cstheme="minorHAnsi"/>
+                <w:color w:val="5B9BD5" w:themeColor="accent1"/>
+                <w:sz w:val="20"/>
+              </w:rPr>
+            </w:pPr>
+            <w:r>
+              <w:rPr>
+                <w:rFonts w:ascii="Palatino Linotype" w:hAnsi="Palatino Linotype" w:cstheme="minorHAnsi"/>
+                <w:color w:val="5B9BD5" w:themeColor="accent1"/>
+                <w:sz w:val="20"/>
+              </w:rPr>
+              <w:t xml:space="preserve">        </w:t>
+            </w:r>
+          </w:p>
+          <w:p>
+            <w:pPr>
+              <w:spacing w:after="0" w:line="240" w:lineRule="auto"/>
+              <w:ind w:left="454"/>
+              <w:rPr>
+                <w:rFonts w:ascii="Palatino Linotype" w:hAnsi="Palatino Linotype" w:cstheme="minorHAnsi"/>
+                <w:color w:val="5B9BD5" w:themeColor="accent1"/>
+                <w:sz w:val="20"/>
+              </w:rPr>
+            </w:pPr>
+            <w:r>
+              <w:rPr>
+                <w:rFonts w:ascii="Palatino Linotype" w:hAnsi="Palatino Linotype" w:cstheme="minorHAnsi"/>
+                <w:color w:val="5B9BD5" w:themeColor="accent1"/>
+                <w:sz w:val="20"/>
+              </w:rPr>
+              <w:t xml:space="preserve">        insert into </w:t>
+            </w:r>
+            <w:proofErr w:type="spellStart"/>
+            <w:r>
+              <w:rPr>
+                <w:rFonts w:ascii="Palatino Linotype" w:hAnsi="Palatino Linotype" w:cstheme="minorHAnsi"/>
+                <w:color w:val="5B9BD5" w:themeColor="accent1"/>
+                <w:sz w:val="20"/>
+              </w:rPr>
+              <w:t>student_address</w:t>
+            </w:r>
+            <w:proofErr w:type="spellEnd"/>
+            <w:r>
+              <w:rPr>
+                <w:rFonts w:ascii="Palatino Linotype" w:hAnsi="Palatino Linotype" w:cstheme="minorHAnsi"/>
+                <w:color w:val="5B9BD5" w:themeColor="accent1"/>
+                <w:sz w:val="20"/>
+              </w:rPr>
+              <w:t xml:space="preserve"> values(29, </w:t>
+            </w:r>
+            <w:proofErr w:type="spellStart"/>
+            <w:r>
+              <w:rPr>
+                <w:rFonts w:ascii="Palatino Linotype" w:hAnsi="Palatino Linotype" w:cstheme="minorHAnsi"/>
+                <w:color w:val="5B9BD5" w:themeColor="accent1"/>
+                <w:sz w:val="20"/>
+              </w:rPr>
+              <w:t>sid</w:t>
+            </w:r>
+            <w:proofErr w:type="spellEnd"/>
+            <w:r>
+              <w:rPr>
+                <w:rFonts w:ascii="Palatino Linotype" w:hAnsi="Palatino Linotype" w:cstheme="minorHAnsi"/>
+                <w:color w:val="5B9BD5" w:themeColor="accent1"/>
+                <w:sz w:val="20"/>
+              </w:rPr>
+              <w:t>, address);</w:t>
+            </w:r>
+          </w:p>
+          <w:p>
+            <w:pPr>
+              <w:spacing w:after="0" w:line="240" w:lineRule="auto"/>
+              <w:ind w:left="454"/>
+              <w:rPr>
+                <w:rFonts w:ascii="Palatino Linotype" w:hAnsi="Palatino Linotype" w:cstheme="minorHAnsi"/>
+                <w:color w:val="5B9BD5" w:themeColor="accent1"/>
+                <w:sz w:val="20"/>
+              </w:rPr>
+            </w:pPr>
+            <w:r>
+              <w:rPr>
+                <w:rFonts w:ascii="Palatino Linotype" w:hAnsi="Palatino Linotype" w:cstheme="minorHAnsi"/>
+                <w:color w:val="5B9BD5" w:themeColor="accent1"/>
+                <w:sz w:val="20"/>
+              </w:rPr>
+              <w:t>End $</w:t>
+            </w:r>
+          </w:p>
+          <w:p>
+            <w:pPr>
+              <w:ind w:left="454"/>
+              <w:rPr>
+                <w:rFonts w:ascii="Palatino Linotype" w:hAnsi="Palatino Linotype" w:cstheme="minorHAnsi"/>
+                <w:color w:val="5B9BD5" w:themeColor="accent1"/>
+                <w:sz w:val="20"/>
+              </w:rPr>
+            </w:pPr>
+            <w:r>
+              <w:rPr>
+                <w:rFonts w:ascii="Palatino Linotype" w:hAnsi="Palatino Linotype" w:cstheme="minorHAnsi"/>
+                <w:color w:val="5B9BD5" w:themeColor="accent1"/>
+                <w:sz w:val="20"/>
+              </w:rPr>
+              <w:t>delimiter ;</w:t>
+            </w:r>
           </w:p>
         </w:tc>
       </w:tr>
@@ -5174,6 +5521,7 @@
                 <w:sz w:val="20"/>
                 <w:szCs w:val="20"/>
               </w:rPr>
+              <w:lastRenderedPageBreak/>
               <w:t xml:space="preserve">Write a </w:t>
             </w:r>
             <w:r>

</xml_diff>